<commit_message>
Git And Git Hub commands
Git And Git Hub commands
</commit_message>
<xml_diff>
--- a/docs/DevelopmentTool.docx
+++ b/docs/DevelopmentTool.docx
@@ -92,7 +92,15 @@
         </w:numPr>
       </w:pPr>
       <w:r>
-        <w:t>Maven helps you to compiles the code (mvn compile).</w:t>
+        <w:t>Maven helps you to compiles the code (</w:t>
+      </w:r>
+      <w:proofErr w:type="spellStart"/>
+      <w:r>
+        <w:t>mvn</w:t>
+      </w:r>
+      <w:proofErr w:type="spellEnd"/>
+      <w:r>
+        <w:t xml:space="preserve"> compile).</w:t>
       </w:r>
     </w:p>
     <w:p>
@@ -104,7 +112,15 @@
         </w:numPr>
       </w:pPr>
       <w:r>
-        <w:t>Maven helps you to execute the unit test case of the code (mvn test).</w:t>
+        <w:t>Maven helps you to execute the unit test case of the code (</w:t>
+      </w:r>
+      <w:proofErr w:type="spellStart"/>
+      <w:r>
+        <w:t>mvn</w:t>
+      </w:r>
+      <w:proofErr w:type="spellEnd"/>
+      <w:r>
+        <w:t xml:space="preserve"> test).</w:t>
       </w:r>
     </w:p>
     <w:p>
@@ -116,7 +132,15 @@
         </w:numPr>
       </w:pPr>
       <w:r>
-        <w:t>Maven helps you to creating the project bundle (.jar, .war) (mvn package).</w:t>
+        <w:t>Maven helps you to creating the project bundle (.jar, .war) (</w:t>
+      </w:r>
+      <w:proofErr w:type="spellStart"/>
+      <w:r>
+        <w:t>mvn</w:t>
+      </w:r>
+      <w:proofErr w:type="spellEnd"/>
+      <w:r>
+        <w:t xml:space="preserve"> package).</w:t>
       </w:r>
     </w:p>
     <w:p>
@@ -128,7 +152,15 @@
         </w:numPr>
       </w:pPr>
       <w:r>
-        <w:t>You can also run the project using Maven (mvn deploy)</w:t>
+        <w:t>You can also run the project using Maven (</w:t>
+      </w:r>
+      <w:proofErr w:type="spellStart"/>
+      <w:r>
+        <w:t>mvn</w:t>
+      </w:r>
+      <w:proofErr w:type="spellEnd"/>
+      <w:r>
+        <w:t xml:space="preserve"> deploy)</w:t>
       </w:r>
     </w:p>
     <w:p>
@@ -571,12 +603,21 @@
       <w:r>
         <w:t>“</w:t>
       </w:r>
-      <w:r>
-        <w:rPr>
-          <w:b/>
-          <w:bCs/>
-        </w:rPr>
-        <w:t>mvn -version</w:t>
+      <w:proofErr w:type="spellStart"/>
+      <w:r>
+        <w:rPr>
+          <w:b/>
+          <w:bCs/>
+        </w:rPr>
+        <w:t>mvn</w:t>
+      </w:r>
+      <w:proofErr w:type="spellEnd"/>
+      <w:r>
+        <w:rPr>
+          <w:b/>
+          <w:bCs/>
+        </w:rPr>
+        <w:t xml:space="preserve"> -version</w:t>
       </w:r>
       <w:r>
         <w:t>”</w:t>
@@ -734,6 +775,7 @@
       <w:r>
         <w:t>You can use the official archetype provided by Apache by filter “</w:t>
       </w:r>
+      <w:proofErr w:type="spellStart"/>
       <w:r>
         <w:rPr>
           <w:rFonts w:ascii="Helvetica" w:hAnsi="Helvetica" w:cs="Helvetica"/>
@@ -744,6 +786,7 @@
         </w:rPr>
         <w:t>org.apache.maven</w:t>
       </w:r>
+      <w:proofErr w:type="spellEnd"/>
       <w:r>
         <w:t>”</w:t>
       </w:r>
@@ -761,8 +804,17 @@
           <w:b/>
           <w:bCs/>
         </w:rPr>
-        <w:t>maven-archetype-quickstart</w:t>
-      </w:r>
+        <w:t>maven-archetype-</w:t>
+      </w:r>
+      <w:proofErr w:type="spellStart"/>
+      <w:r>
+        <w:rPr>
+          <w:b/>
+          <w:bCs/>
+        </w:rPr>
+        <w:t>quickstart</w:t>
+      </w:r>
+      <w:proofErr w:type="spellEnd"/>
       <w:r>
         <w:t>: You can create a Core java application</w:t>
       </w:r>
@@ -1093,7 +1145,23 @@
         </w:numPr>
       </w:pPr>
       <w:r>
-        <w:t>You can configure a groupId, artifactId, Version</w:t>
+        <w:t xml:space="preserve">You can configure a </w:t>
+      </w:r>
+      <w:proofErr w:type="spellStart"/>
+      <w:r>
+        <w:t>groupId</w:t>
+      </w:r>
+      <w:proofErr w:type="spellEnd"/>
+      <w:r>
+        <w:t xml:space="preserve">, </w:t>
+      </w:r>
+      <w:proofErr w:type="spellStart"/>
+      <w:r>
+        <w:t>artifactId</w:t>
+      </w:r>
+      <w:proofErr w:type="spellEnd"/>
+      <w:r>
+        <w:t>, Version</w:t>
       </w:r>
     </w:p>
     <w:p>
@@ -1645,7 +1713,15 @@
         <w:t>Provided</w:t>
       </w:r>
       <w:r>
-        <w:t xml:space="preserve">: the dependencies with this scope will be search internally inside the project in jre or inside server. </w:t>
+        <w:t xml:space="preserve">: the dependencies with this scope will be search internally inside the project in </w:t>
+      </w:r>
+      <w:proofErr w:type="spellStart"/>
+      <w:r>
+        <w:t>jre</w:t>
+      </w:r>
+      <w:proofErr w:type="spellEnd"/>
+      <w:r>
+        <w:t xml:space="preserve"> or inside server. </w:t>
       </w:r>
     </w:p>
     <w:p>
@@ -2311,7 +2387,15 @@
         </w:numPr>
       </w:pPr>
       <w:r>
-        <w:t>There is a single system there all the files and the MetaData (file details along with version)</w:t>
+        <w:t xml:space="preserve">There is a single system there all the files and the </w:t>
+      </w:r>
+      <w:proofErr w:type="spellStart"/>
+      <w:r>
+        <w:t>MetaData</w:t>
+      </w:r>
+      <w:proofErr w:type="spellEnd"/>
+      <w:r>
+        <w:t xml:space="preserve"> (file details along with version)</w:t>
       </w:r>
     </w:p>
     <w:p>
@@ -2447,7 +2531,15 @@
         </w:rPr>
       </w:pPr>
       <w:r>
-        <w:t>Git can be use as a client and server both.</w:t>
+        <w:t xml:space="preserve">Git can be </w:t>
+      </w:r>
+      <w:proofErr w:type="spellStart"/>
+      <w:r>
+        <w:t>use</w:t>
+      </w:r>
+      <w:proofErr w:type="spellEnd"/>
+      <w:r>
+        <w:t xml:space="preserve"> as a client and server both.</w:t>
       </w:r>
     </w:p>
     <w:p>
@@ -2597,8 +2689,17 @@
           <w:b/>
           <w:bCs/>
         </w:rPr>
-        <w:t>git init</w:t>
-      </w:r>
+        <w:t xml:space="preserve">git </w:t>
+      </w:r>
+      <w:proofErr w:type="spellStart"/>
+      <w:r>
+        <w:rPr>
+          <w:b/>
+          <w:bCs/>
+        </w:rPr>
+        <w:t>init</w:t>
+      </w:r>
+      <w:proofErr w:type="spellEnd"/>
       <w:r>
         <w:rPr>
           <w:b/>
@@ -2847,10 +2948,7 @@
         <w:pStyle w:val="NoSpacing"/>
       </w:pPr>
       <w:r>
-        <w:t xml:space="preserve">3. </w:t>
-      </w:r>
-      <w:r>
-        <w:t>To add new or existing file</w:t>
+        <w:t>3. To add new or existing file</w:t>
       </w:r>
     </w:p>
     <w:p>
@@ -2881,29 +2979,10 @@
           <w:b/>
           <w:bCs/>
         </w:rPr>
-        <w:t xml:space="preserve">git add </w:t>
-      </w:r>
-      <w:r>
-        <w:rPr>
-          <w:b/>
-          <w:bCs/>
-        </w:rPr>
-        <w:t>.</w:t>
-      </w:r>
-      <w:r>
-        <w:t xml:space="preserve"> : can add </w:t>
-      </w:r>
-      <w:r>
-        <w:t xml:space="preserve">all the </w:t>
-      </w:r>
-      <w:r>
-        <w:t>file</w:t>
-      </w:r>
-      <w:r>
-        <w:t>s</w:t>
-      </w:r>
-      <w:r>
-        <w:t xml:space="preserve"> at a time</w:t>
+        <w:t>git add .</w:t>
+      </w:r>
+      <w:r>
+        <w:t xml:space="preserve"> : can add all the files at a time</w:t>
       </w:r>
     </w:p>
     <w:p>
@@ -3103,6 +3182,780 @@
         </w:drawing>
       </w:r>
     </w:p>
+    <w:p>
+      <w:pPr>
+        <w:pStyle w:val="NoSpacing"/>
+      </w:pPr>
+    </w:p>
+    <w:p>
+      <w:pPr>
+        <w:pStyle w:val="NoSpacing"/>
+      </w:pPr>
+    </w:p>
+    <w:p>
+      <w:pPr>
+        <w:pStyle w:val="NoSpacing"/>
+        <w:rPr>
+          <w:b/>
+          <w:bCs/>
+        </w:rPr>
+      </w:pPr>
+      <w:r>
+        <w:rPr>
+          <w:b/>
+          <w:bCs/>
+        </w:rPr>
+        <w:t>Git Configuration:</w:t>
+      </w:r>
+    </w:p>
+    <w:p>
+      <w:pPr>
+        <w:pStyle w:val="NoSpacing"/>
+      </w:pPr>
+    </w:p>
+    <w:p>
+      <w:pPr>
+        <w:pStyle w:val="NoSpacing"/>
+      </w:pPr>
+      <w:r>
+        <w:rPr>
+          <w:b/>
+          <w:bCs/>
+        </w:rPr>
+        <w:t>Git config --list</w:t>
+      </w:r>
+      <w:r>
+        <w:t xml:space="preserve"> : to list out the all configurations</w:t>
+      </w:r>
+    </w:p>
+    <w:p>
+      <w:pPr>
+        <w:pStyle w:val="NoSpacing"/>
+      </w:pPr>
+    </w:p>
+    <w:p>
+      <w:pPr>
+        <w:pStyle w:val="NoSpacing"/>
+        <w:rPr>
+          <w:rFonts w:ascii="Lucida Console" w:hAnsi="Lucida Console" w:cs="Lucida Console"/>
+          <w:b/>
+          <w:bCs/>
+          <w:sz w:val="18"/>
+          <w:szCs w:val="18"/>
+        </w:rPr>
+      </w:pPr>
+      <w:r>
+        <w:rPr>
+          <w:rFonts w:ascii="Lucida Console" w:hAnsi="Lucida Console" w:cs="Lucida Console"/>
+          <w:b/>
+          <w:bCs/>
+          <w:sz w:val="18"/>
+          <w:szCs w:val="18"/>
+        </w:rPr>
+        <w:t>git config --global user.name "</w:t>
+      </w:r>
+      <w:r>
+        <w:rPr>
+          <w:rFonts w:ascii="Lucida Console" w:hAnsi="Lucida Console" w:cs="Lucida Console"/>
+          <w:b/>
+          <w:bCs/>
+          <w:sz w:val="18"/>
+          <w:szCs w:val="18"/>
+        </w:rPr>
+        <w:t>&lt;</w:t>
+      </w:r>
+      <w:proofErr w:type="spellStart"/>
+      <w:r>
+        <w:rPr>
+          <w:rFonts w:ascii="Lucida Console" w:hAnsi="Lucida Console" w:cs="Lucida Console"/>
+          <w:b/>
+          <w:bCs/>
+          <w:sz w:val="18"/>
+          <w:szCs w:val="18"/>
+        </w:rPr>
+        <w:t>User_Name</w:t>
+      </w:r>
+      <w:proofErr w:type="spellEnd"/>
+      <w:r>
+        <w:rPr>
+          <w:rFonts w:ascii="Lucida Console" w:hAnsi="Lucida Console" w:cs="Lucida Console"/>
+          <w:b/>
+          <w:bCs/>
+          <w:sz w:val="18"/>
+          <w:szCs w:val="18"/>
+        </w:rPr>
+        <w:t>&gt;</w:t>
+      </w:r>
+      <w:r>
+        <w:rPr>
+          <w:rFonts w:ascii="Lucida Console" w:hAnsi="Lucida Console" w:cs="Lucida Console"/>
+          <w:b/>
+          <w:bCs/>
+          <w:sz w:val="18"/>
+          <w:szCs w:val="18"/>
+        </w:rPr>
+        <w:t>"</w:t>
+      </w:r>
+    </w:p>
+    <w:p>
+      <w:pPr>
+        <w:pStyle w:val="NoSpacing"/>
+        <w:rPr>
+          <w:rFonts w:ascii="Lucida Console" w:hAnsi="Lucida Console" w:cs="Lucida Console"/>
+          <w:sz w:val="18"/>
+          <w:szCs w:val="18"/>
+        </w:rPr>
+      </w:pPr>
+      <w:r>
+        <w:rPr>
+          <w:rFonts w:ascii="Lucida Console" w:hAnsi="Lucida Console" w:cs="Lucida Console"/>
+          <w:sz w:val="18"/>
+          <w:szCs w:val="18"/>
+        </w:rPr>
+        <w:tab/>
+        <w:t>Command is use to set the user name at global level</w:t>
+      </w:r>
+    </w:p>
+    <w:p>
+      <w:pPr>
+        <w:pStyle w:val="NoSpacing"/>
+        <w:rPr>
+          <w:rFonts w:ascii="Lucida Console" w:hAnsi="Lucida Console" w:cs="Lucida Console"/>
+          <w:sz w:val="18"/>
+          <w:szCs w:val="18"/>
+        </w:rPr>
+      </w:pPr>
+      <w:r>
+        <w:rPr>
+          <w:rFonts w:ascii="Lucida Console" w:hAnsi="Lucida Console" w:cs="Lucida Console"/>
+          <w:sz w:val="18"/>
+          <w:szCs w:val="18"/>
+        </w:rPr>
+        <w:tab/>
+      </w:r>
+    </w:p>
+    <w:p>
+      <w:pPr>
+        <w:pStyle w:val="NoSpacing"/>
+        <w:rPr>
+          <w:rFonts w:ascii="Lucida Console" w:hAnsi="Lucida Console" w:cs="Lucida Console"/>
+          <w:sz w:val="18"/>
+          <w:szCs w:val="18"/>
+        </w:rPr>
+      </w:pPr>
+    </w:p>
+    <w:p>
+      <w:pPr>
+        <w:pStyle w:val="NoSpacing"/>
+        <w:rPr>
+          <w:b/>
+          <w:bCs/>
+        </w:rPr>
+      </w:pPr>
+      <w:r>
+        <w:rPr>
+          <w:rFonts w:ascii="Lucida Console" w:hAnsi="Lucida Console" w:cs="Lucida Console"/>
+          <w:b/>
+          <w:bCs/>
+          <w:sz w:val="18"/>
+          <w:szCs w:val="18"/>
+        </w:rPr>
+        <w:t xml:space="preserve">git config --global </w:t>
+      </w:r>
+      <w:proofErr w:type="spellStart"/>
+      <w:r>
+        <w:rPr>
+          <w:rFonts w:ascii="Lucida Console" w:hAnsi="Lucida Console" w:cs="Lucida Console"/>
+          <w:b/>
+          <w:bCs/>
+          <w:sz w:val="18"/>
+          <w:szCs w:val="18"/>
+        </w:rPr>
+        <w:t>user.</w:t>
+      </w:r>
+      <w:r>
+        <w:rPr>
+          <w:rFonts w:ascii="Lucida Console" w:hAnsi="Lucida Console" w:cs="Lucida Console"/>
+          <w:b/>
+          <w:bCs/>
+          <w:sz w:val="18"/>
+          <w:szCs w:val="18"/>
+        </w:rPr>
+        <w:t>email</w:t>
+      </w:r>
+      <w:proofErr w:type="spellEnd"/>
+      <w:r>
+        <w:rPr>
+          <w:rFonts w:ascii="Lucida Console" w:hAnsi="Lucida Console" w:cs="Lucida Console"/>
+          <w:b/>
+          <w:bCs/>
+          <w:sz w:val="18"/>
+          <w:szCs w:val="18"/>
+        </w:rPr>
+        <w:t xml:space="preserve"> "</w:t>
+      </w:r>
+      <w:r>
+        <w:rPr>
+          <w:rFonts w:ascii="Lucida Console" w:hAnsi="Lucida Console" w:cs="Lucida Console"/>
+          <w:b/>
+          <w:bCs/>
+          <w:sz w:val="18"/>
+          <w:szCs w:val="18"/>
+        </w:rPr>
+        <w:t>&lt;Email&gt;</w:t>
+      </w:r>
+      <w:r>
+        <w:rPr>
+          <w:rFonts w:ascii="Lucida Console" w:hAnsi="Lucida Console" w:cs="Lucida Console"/>
+          <w:b/>
+          <w:bCs/>
+          <w:sz w:val="18"/>
+          <w:szCs w:val="18"/>
+        </w:rPr>
+        <w:t>"</w:t>
+      </w:r>
+    </w:p>
+    <w:p>
+      <w:pPr>
+        <w:pStyle w:val="NoSpacing"/>
+        <w:rPr>
+          <w:rFonts w:ascii="Lucida Console" w:hAnsi="Lucida Console" w:cs="Lucida Console"/>
+          <w:sz w:val="18"/>
+          <w:szCs w:val="18"/>
+        </w:rPr>
+      </w:pPr>
+      <w:r>
+        <w:tab/>
+      </w:r>
+      <w:r>
+        <w:rPr>
+          <w:rFonts w:ascii="Lucida Console" w:hAnsi="Lucida Console" w:cs="Lucida Console"/>
+          <w:sz w:val="18"/>
+          <w:szCs w:val="18"/>
+        </w:rPr>
+        <w:t xml:space="preserve">Command is use to set the </w:t>
+      </w:r>
+      <w:r>
+        <w:rPr>
+          <w:rFonts w:ascii="Lucida Console" w:hAnsi="Lucida Console" w:cs="Lucida Console"/>
+          <w:sz w:val="18"/>
+          <w:szCs w:val="18"/>
+        </w:rPr>
+        <w:t>e</w:t>
+      </w:r>
+      <w:r>
+        <w:rPr>
+          <w:rFonts w:ascii="Lucida Console" w:hAnsi="Lucida Console" w:cs="Lucida Console"/>
+          <w:sz w:val="18"/>
+          <w:szCs w:val="18"/>
+        </w:rPr>
+        <w:t>mail</w:t>
+      </w:r>
+      <w:r>
+        <w:rPr>
+          <w:rFonts w:ascii="Lucida Console" w:hAnsi="Lucida Console" w:cs="Lucida Console"/>
+          <w:sz w:val="18"/>
+          <w:szCs w:val="18"/>
+        </w:rPr>
+        <w:t xml:space="preserve"> at global level</w:t>
+      </w:r>
+    </w:p>
+    <w:p>
+      <w:pPr>
+        <w:pStyle w:val="NoSpacing"/>
+        <w:rPr>
+          <w:rFonts w:ascii="Lucida Console" w:hAnsi="Lucida Console" w:cs="Lucida Console"/>
+          <w:sz w:val="18"/>
+          <w:szCs w:val="18"/>
+        </w:rPr>
+      </w:pPr>
+    </w:p>
+    <w:p>
+      <w:pPr>
+        <w:pStyle w:val="NoSpacing"/>
+        <w:rPr>
+          <w:rFonts w:ascii="Lucida Console" w:hAnsi="Lucida Console" w:cs="Lucida Console"/>
+          <w:sz w:val="18"/>
+          <w:szCs w:val="18"/>
+        </w:rPr>
+      </w:pPr>
+    </w:p>
+    <w:p>
+      <w:pPr>
+        <w:rPr>
+          <w:rFonts w:ascii="Lucida Console" w:hAnsi="Lucida Console" w:cs="Lucida Console"/>
+          <w:sz w:val="18"/>
+          <w:szCs w:val="18"/>
+        </w:rPr>
+      </w:pPr>
+      <w:r>
+        <w:rPr>
+          <w:rFonts w:ascii="Lucida Console" w:hAnsi="Lucida Console" w:cs="Lucida Console"/>
+          <w:sz w:val="18"/>
+          <w:szCs w:val="18"/>
+        </w:rPr>
+        <w:br w:type="page"/>
+      </w:r>
+    </w:p>
+    <w:p>
+      <w:pPr>
+        <w:pStyle w:val="NoSpacing"/>
+        <w:rPr>
+          <w:b/>
+          <w:bCs/>
+        </w:rPr>
+      </w:pPr>
+      <w:r>
+        <w:rPr>
+          <w:b/>
+          <w:bCs/>
+        </w:rPr>
+        <w:lastRenderedPageBreak/>
+        <w:t>Git checkout</w:t>
+      </w:r>
+    </w:p>
+    <w:p>
+      <w:pPr>
+        <w:pStyle w:val="NoSpacing"/>
+      </w:pPr>
+      <w:r>
+        <w:rPr>
+          <w:b/>
+          <w:bCs/>
+        </w:rPr>
+        <w:tab/>
+      </w:r>
+      <w:r>
+        <w:t xml:space="preserve">Is use </w:t>
+      </w:r>
+      <w:r>
+        <w:t>to switch between one commit to another or one branch to another.</w:t>
+      </w:r>
+    </w:p>
+    <w:p>
+      <w:pPr>
+        <w:pStyle w:val="NoSpacing"/>
+      </w:pPr>
+      <w:r>
+        <w:tab/>
+      </w:r>
+    </w:p>
+    <w:p>
+      <w:pPr>
+        <w:pStyle w:val="NoSpacing"/>
+      </w:pPr>
+      <w:r>
+        <w:tab/>
+        <w:t>git checkout &lt;commit-id&gt;</w:t>
+      </w:r>
+    </w:p>
+    <w:p>
+      <w:pPr>
+        <w:pStyle w:val="NoSpacing"/>
+        <w:ind w:firstLine="720"/>
+      </w:pPr>
+      <w:r>
+        <w:t>git checkout &lt;</w:t>
+      </w:r>
+      <w:proofErr w:type="spellStart"/>
+      <w:r>
+        <w:t>branch_name</w:t>
+      </w:r>
+      <w:proofErr w:type="spellEnd"/>
+      <w:r>
+        <w:t>&gt;</w:t>
+      </w:r>
+    </w:p>
+    <w:p>
+      <w:pPr>
+        <w:pStyle w:val="NoSpacing"/>
+      </w:pPr>
+    </w:p>
+    <w:p>
+      <w:pPr>
+        <w:pStyle w:val="NoSpacing"/>
+      </w:pPr>
+    </w:p>
+    <w:p>
+      <w:pPr>
+        <w:pStyle w:val="NoSpacing"/>
+      </w:pPr>
+    </w:p>
+    <w:p>
+      <w:pPr>
+        <w:pStyle w:val="NoSpacing"/>
+        <w:rPr>
+          <w:b/>
+          <w:bCs/>
+        </w:rPr>
+      </w:pPr>
+      <w:r>
+        <w:rPr>
+          <w:b/>
+          <w:bCs/>
+        </w:rPr>
+        <w:t>git branch</w:t>
+      </w:r>
+    </w:p>
+    <w:p>
+      <w:pPr>
+        <w:pStyle w:val="NoSpacing"/>
+      </w:pPr>
+      <w:r>
+        <w:rPr>
+          <w:b/>
+          <w:bCs/>
+        </w:rPr>
+        <w:tab/>
+      </w:r>
+      <w:r>
+        <w:t>it is use to sperate out the code changes from the original code.</w:t>
+      </w:r>
+      <w:r>
+        <w:t xml:space="preserve"> After creating branch you will get the copy of the original code into a branch.</w:t>
+      </w:r>
+      <w:r>
+        <w:t xml:space="preserve"> </w:t>
+      </w:r>
+      <w:r>
+        <w:t>You can independently work on branch and commit the changes without affecting the original code</w:t>
+      </w:r>
+    </w:p>
+    <w:p>
+      <w:pPr>
+        <w:pStyle w:val="NoSpacing"/>
+      </w:pPr>
+    </w:p>
+    <w:p>
+      <w:pPr>
+        <w:pStyle w:val="NoSpacing"/>
+      </w:pPr>
+      <w:r>
+        <w:rPr>
+          <w:b/>
+          <w:bCs/>
+        </w:rPr>
+        <w:t>git branch</w:t>
+      </w:r>
+      <w:r>
+        <w:t>: to get the list of all the branches</w:t>
+      </w:r>
+    </w:p>
+    <w:p>
+      <w:pPr>
+        <w:pStyle w:val="NoSpacing"/>
+      </w:pPr>
+      <w:r>
+        <w:rPr>
+          <w:b/>
+          <w:bCs/>
+        </w:rPr>
+        <w:t>git branch &lt;</w:t>
+      </w:r>
+      <w:proofErr w:type="spellStart"/>
+      <w:r>
+        <w:rPr>
+          <w:b/>
+          <w:bCs/>
+        </w:rPr>
+        <w:t>branch_Name</w:t>
+      </w:r>
+      <w:proofErr w:type="spellEnd"/>
+      <w:r>
+        <w:rPr>
+          <w:b/>
+          <w:bCs/>
+        </w:rPr>
+        <w:t>&gt;</w:t>
+      </w:r>
+      <w:r>
+        <w:t>: to create a new branch</w:t>
+      </w:r>
+    </w:p>
+    <w:p>
+      <w:pPr>
+        <w:pStyle w:val="NoSpacing"/>
+        <w:rPr>
+          <w:b/>
+          <w:bCs/>
+        </w:rPr>
+      </w:pPr>
+      <w:r>
+        <w:rPr>
+          <w:b/>
+          <w:bCs/>
+        </w:rPr>
+        <w:t>git checkout &lt;</w:t>
+      </w:r>
+      <w:proofErr w:type="spellStart"/>
+      <w:r>
+        <w:rPr>
+          <w:b/>
+          <w:bCs/>
+        </w:rPr>
+        <w:t>branch_name</w:t>
+      </w:r>
+      <w:proofErr w:type="spellEnd"/>
+      <w:r>
+        <w:rPr>
+          <w:b/>
+          <w:bCs/>
+        </w:rPr>
+        <w:t>&gt;</w:t>
+      </w:r>
+      <w:r>
+        <w:rPr>
+          <w:b/>
+          <w:bCs/>
+        </w:rPr>
+        <w:t xml:space="preserve"> : </w:t>
+      </w:r>
+      <w:r>
+        <w:t>to switch between branch</w:t>
+      </w:r>
+      <w:r>
+        <w:rPr>
+          <w:b/>
+          <w:bCs/>
+        </w:rPr>
+        <w:t xml:space="preserve"> </w:t>
+      </w:r>
+    </w:p>
+    <w:p>
+      <w:pPr>
+        <w:pStyle w:val="NoSpacing"/>
+        <w:rPr>
+          <w:b/>
+          <w:bCs/>
+        </w:rPr>
+      </w:pPr>
+    </w:p>
+    <w:p>
+      <w:pPr>
+        <w:pStyle w:val="NoSpacing"/>
+        <w:rPr>
+          <w:b/>
+          <w:bCs/>
+        </w:rPr>
+      </w:pPr>
+      <w:r>
+        <w:rPr>
+          <w:b/>
+          <w:bCs/>
+        </w:rPr>
+        <w:t>Git Merge</w:t>
+      </w:r>
+    </w:p>
+    <w:p>
+      <w:pPr>
+        <w:pStyle w:val="NoSpacing"/>
+      </w:pPr>
+      <w:r>
+        <w:tab/>
+        <w:t>To merge the changes of one branch to another</w:t>
+      </w:r>
+    </w:p>
+    <w:p>
+      <w:pPr>
+        <w:pStyle w:val="NoSpacing"/>
+      </w:pPr>
+      <w:r>
+        <w:tab/>
+        <w:t>Steps:</w:t>
+      </w:r>
+    </w:p>
+    <w:p>
+      <w:pPr>
+        <w:pStyle w:val="NoSpacing"/>
+        <w:numPr>
+          <w:ilvl w:val="0"/>
+          <w:numId w:val="18"/>
+        </w:numPr>
+      </w:pPr>
+      <w:r>
+        <w:t>Witch to a branch where you wants to merge the changes using git checkout command.</w:t>
+      </w:r>
+    </w:p>
+    <w:p>
+      <w:pPr>
+        <w:pStyle w:val="NoSpacing"/>
+        <w:numPr>
+          <w:ilvl w:val="0"/>
+          <w:numId w:val="18"/>
+        </w:numPr>
+      </w:pPr>
+      <w:r>
+        <w:t>Then use a merge command followed with the branch name</w:t>
+      </w:r>
+      <w:r>
+        <w:t xml:space="preserve"> </w:t>
+      </w:r>
+    </w:p>
+    <w:p>
+      <w:pPr>
+        <w:pStyle w:val="NoSpacing"/>
+      </w:pPr>
+    </w:p>
+    <w:p>
+      <w:pPr>
+        <w:pStyle w:val="NoSpacing"/>
+        <w:rPr>
+          <w:b/>
+          <w:bCs/>
+        </w:rPr>
+      </w:pPr>
+      <w:r>
+        <w:rPr>
+          <w:b/>
+          <w:bCs/>
+        </w:rPr>
+        <w:t>git merge &lt;</w:t>
+      </w:r>
+      <w:proofErr w:type="spellStart"/>
+      <w:r>
+        <w:rPr>
+          <w:b/>
+          <w:bCs/>
+        </w:rPr>
+        <w:t>branch_name</w:t>
+      </w:r>
+      <w:proofErr w:type="spellEnd"/>
+      <w:r>
+        <w:rPr>
+          <w:b/>
+          <w:bCs/>
+        </w:rPr>
+        <w:t>&gt;</w:t>
+      </w:r>
+    </w:p>
+    <w:p>
+      <w:pPr>
+        <w:pStyle w:val="NoSpacing"/>
+        <w:rPr>
+          <w:b/>
+          <w:bCs/>
+        </w:rPr>
+      </w:pPr>
+    </w:p>
+    <w:p>
+      <w:pPr>
+        <w:pStyle w:val="NoSpacing"/>
+        <w:rPr>
+          <w:b/>
+          <w:bCs/>
+        </w:rPr>
+      </w:pPr>
+    </w:p>
+    <w:p>
+      <w:pPr>
+        <w:pStyle w:val="NoSpacing"/>
+        <w:rPr>
+          <w:b/>
+          <w:bCs/>
+        </w:rPr>
+      </w:pPr>
+    </w:p>
+    <w:p>
+      <w:pPr>
+        <w:pStyle w:val="NoSpacing"/>
+        <w:rPr>
+          <w:b/>
+          <w:bCs/>
+        </w:rPr>
+      </w:pPr>
+    </w:p>
+    <w:p>
+      <w:pPr>
+        <w:rPr>
+          <w:b/>
+          <w:bCs/>
+        </w:rPr>
+      </w:pPr>
+      <w:r>
+        <w:rPr>
+          <w:b/>
+          <w:bCs/>
+        </w:rPr>
+        <w:br w:type="page"/>
+      </w:r>
+    </w:p>
+    <w:p>
+      <w:pPr>
+        <w:pStyle w:val="NoSpacing"/>
+        <w:rPr>
+          <w:b/>
+          <w:bCs/>
+        </w:rPr>
+      </w:pPr>
+      <w:r>
+        <w:rPr>
+          <w:b/>
+          <w:bCs/>
+        </w:rPr>
+        <w:lastRenderedPageBreak/>
+        <w:t>GitHub</w:t>
+      </w:r>
+    </w:p>
+    <w:p>
+      <w:pPr>
+        <w:pStyle w:val="NoSpacing"/>
+        <w:numPr>
+          <w:ilvl w:val="0"/>
+          <w:numId w:val="19"/>
+        </w:numPr>
+      </w:pPr>
+      <w:r>
+        <w:t>It is a cloud repository</w:t>
+      </w:r>
+      <w:r>
+        <w:t>.</w:t>
+      </w:r>
+    </w:p>
+    <w:p>
+      <w:pPr>
+        <w:pStyle w:val="NoSpacing"/>
+        <w:numPr>
+          <w:ilvl w:val="0"/>
+          <w:numId w:val="19"/>
+        </w:numPr>
+      </w:pPr>
+      <w:r>
+        <w:t>It is a central location where you can save you files/code.</w:t>
+      </w:r>
+    </w:p>
+    <w:p>
+      <w:pPr>
+        <w:pStyle w:val="NoSpacing"/>
+        <w:numPr>
+          <w:ilvl w:val="0"/>
+          <w:numId w:val="19"/>
+        </w:numPr>
+      </w:pPr>
+      <w:r>
+        <w:t>This files/code can be access by anyone from the network if it is public.</w:t>
+      </w:r>
+    </w:p>
+    <w:p>
+      <w:pPr>
+        <w:pStyle w:val="NoSpacing"/>
+        <w:numPr>
+          <w:ilvl w:val="0"/>
+          <w:numId w:val="19"/>
+        </w:numPr>
+      </w:pPr>
+      <w:r>
+        <w:t>You can create a private repository also where only the owner or the collaborators can see the files/code</w:t>
+      </w:r>
+      <w:r>
+        <w:t xml:space="preserve"> (can add up to 3 for free account)</w:t>
+      </w:r>
+      <w:r>
+        <w:t xml:space="preserve">. </w:t>
+      </w:r>
+      <w:r>
+        <w:t xml:space="preserve"> </w:t>
+      </w:r>
+    </w:p>
     <w:sectPr>
       <w:pgSz w:w="12240" w:h="15840"/>
       <w:pgMar w:top="1440" w:right="1440" w:bottom="1440" w:left="1440" w:header="720" w:footer="720" w:gutter="0"/>
@@ -4277,6 +5130,95 @@
     </w:lvl>
   </w:abstractNum>
   <w:abstractNum w:abstractNumId="13" w15:restartNumberingAfterBreak="0">
+    <w:nsid w:val="6AC60007"/>
+    <w:multiLevelType w:val="hybridMultilevel"/>
+    <w:tmpl w:val="0D48F910"/>
+    <w:lvl w:ilvl="0" w:tplc="FAB805C0">
+      <w:start w:val="1"/>
+      <w:numFmt w:val="decimal"/>
+      <w:lvlText w:val="%1."/>
+      <w:lvlJc w:val="left"/>
+      <w:pPr>
+        <w:ind w:left="720" w:hanging="360"/>
+      </w:pPr>
+      <w:rPr>
+        <w:rFonts w:hint="default"/>
+      </w:rPr>
+    </w:lvl>
+    <w:lvl w:ilvl="1" w:tplc="04090019" w:tentative="1">
+      <w:start w:val="1"/>
+      <w:numFmt w:val="lowerLetter"/>
+      <w:lvlText w:val="%2."/>
+      <w:lvlJc w:val="left"/>
+      <w:pPr>
+        <w:ind w:left="1440" w:hanging="360"/>
+      </w:pPr>
+    </w:lvl>
+    <w:lvl w:ilvl="2" w:tplc="0409001B" w:tentative="1">
+      <w:start w:val="1"/>
+      <w:numFmt w:val="lowerRoman"/>
+      <w:lvlText w:val="%3."/>
+      <w:lvlJc w:val="right"/>
+      <w:pPr>
+        <w:ind w:left="2160" w:hanging="180"/>
+      </w:pPr>
+    </w:lvl>
+    <w:lvl w:ilvl="3" w:tplc="0409000F" w:tentative="1">
+      <w:start w:val="1"/>
+      <w:numFmt w:val="decimal"/>
+      <w:lvlText w:val="%4."/>
+      <w:lvlJc w:val="left"/>
+      <w:pPr>
+        <w:ind w:left="2880" w:hanging="360"/>
+      </w:pPr>
+    </w:lvl>
+    <w:lvl w:ilvl="4" w:tplc="04090019" w:tentative="1">
+      <w:start w:val="1"/>
+      <w:numFmt w:val="lowerLetter"/>
+      <w:lvlText w:val="%5."/>
+      <w:lvlJc w:val="left"/>
+      <w:pPr>
+        <w:ind w:left="3600" w:hanging="360"/>
+      </w:pPr>
+    </w:lvl>
+    <w:lvl w:ilvl="5" w:tplc="0409001B" w:tentative="1">
+      <w:start w:val="1"/>
+      <w:numFmt w:val="lowerRoman"/>
+      <w:lvlText w:val="%6."/>
+      <w:lvlJc w:val="right"/>
+      <w:pPr>
+        <w:ind w:left="4320" w:hanging="180"/>
+      </w:pPr>
+    </w:lvl>
+    <w:lvl w:ilvl="6" w:tplc="0409000F" w:tentative="1">
+      <w:start w:val="1"/>
+      <w:numFmt w:val="decimal"/>
+      <w:lvlText w:val="%7."/>
+      <w:lvlJc w:val="left"/>
+      <w:pPr>
+        <w:ind w:left="5040" w:hanging="360"/>
+      </w:pPr>
+    </w:lvl>
+    <w:lvl w:ilvl="7" w:tplc="04090019" w:tentative="1">
+      <w:start w:val="1"/>
+      <w:numFmt w:val="lowerLetter"/>
+      <w:lvlText w:val="%8."/>
+      <w:lvlJc w:val="left"/>
+      <w:pPr>
+        <w:ind w:left="5760" w:hanging="360"/>
+      </w:pPr>
+    </w:lvl>
+    <w:lvl w:ilvl="8" w:tplc="0409001B" w:tentative="1">
+      <w:start w:val="1"/>
+      <w:numFmt w:val="lowerRoman"/>
+      <w:lvlText w:val="%9."/>
+      <w:lvlJc w:val="right"/>
+      <w:pPr>
+        <w:ind w:left="6480" w:hanging="180"/>
+      </w:pPr>
+    </w:lvl>
+  </w:abstractNum>
+  <w:abstractNum w:abstractNumId="14" w15:restartNumberingAfterBreak="0">
     <w:nsid w:val="6DFB05D2"/>
     <w:multiLevelType w:val="hybridMultilevel"/>
     <w:tmpl w:val="59DCD4F8"/>
@@ -4367,7 +5309,7 @@
       </w:pPr>
     </w:lvl>
   </w:abstractNum>
-  <w:abstractNum w:abstractNumId="14" w15:restartNumberingAfterBreak="0">
+  <w:abstractNum w:abstractNumId="15" w15:restartNumberingAfterBreak="0">
     <w:nsid w:val="71872124"/>
     <w:multiLevelType w:val="hybridMultilevel"/>
     <w:tmpl w:val="1AC8B53E"/>
@@ -4456,7 +5398,7 @@
       </w:pPr>
     </w:lvl>
   </w:abstractNum>
-  <w:abstractNum w:abstractNumId="15" w15:restartNumberingAfterBreak="0">
+  <w:abstractNum w:abstractNumId="16" w15:restartNumberingAfterBreak="0">
     <w:nsid w:val="7809345A"/>
     <w:multiLevelType w:val="hybridMultilevel"/>
     <w:tmpl w:val="F106FE4A"/>
@@ -4545,7 +5487,7 @@
       </w:pPr>
     </w:lvl>
   </w:abstractNum>
-  <w:abstractNum w:abstractNumId="16" w15:restartNumberingAfterBreak="0">
+  <w:abstractNum w:abstractNumId="17" w15:restartNumberingAfterBreak="0">
     <w:nsid w:val="78941620"/>
     <w:multiLevelType w:val="hybridMultilevel"/>
     <w:tmpl w:val="30465D9C"/>
@@ -4631,6 +5573,95 @@
       <w:lvlJc w:val="right"/>
       <w:pPr>
         <w:ind w:left="6480" w:hanging="180"/>
+      </w:pPr>
+    </w:lvl>
+  </w:abstractNum>
+  <w:abstractNum w:abstractNumId="18" w15:restartNumberingAfterBreak="0">
+    <w:nsid w:val="7C663686"/>
+    <w:multiLevelType w:val="hybridMultilevel"/>
+    <w:tmpl w:val="032AACD2"/>
+    <w:lvl w:ilvl="0" w:tplc="D8E6A232">
+      <w:start w:val="1"/>
+      <w:numFmt w:val="decimal"/>
+      <w:lvlText w:val="%1."/>
+      <w:lvlJc w:val="left"/>
+      <w:pPr>
+        <w:ind w:left="1800" w:hanging="360"/>
+      </w:pPr>
+      <w:rPr>
+        <w:rFonts w:hint="default"/>
+      </w:rPr>
+    </w:lvl>
+    <w:lvl w:ilvl="1" w:tplc="04090019" w:tentative="1">
+      <w:start w:val="1"/>
+      <w:numFmt w:val="lowerLetter"/>
+      <w:lvlText w:val="%2."/>
+      <w:lvlJc w:val="left"/>
+      <w:pPr>
+        <w:ind w:left="2520" w:hanging="360"/>
+      </w:pPr>
+    </w:lvl>
+    <w:lvl w:ilvl="2" w:tplc="0409001B" w:tentative="1">
+      <w:start w:val="1"/>
+      <w:numFmt w:val="lowerRoman"/>
+      <w:lvlText w:val="%3."/>
+      <w:lvlJc w:val="right"/>
+      <w:pPr>
+        <w:ind w:left="3240" w:hanging="180"/>
+      </w:pPr>
+    </w:lvl>
+    <w:lvl w:ilvl="3" w:tplc="0409000F" w:tentative="1">
+      <w:start w:val="1"/>
+      <w:numFmt w:val="decimal"/>
+      <w:lvlText w:val="%4."/>
+      <w:lvlJc w:val="left"/>
+      <w:pPr>
+        <w:ind w:left="3960" w:hanging="360"/>
+      </w:pPr>
+    </w:lvl>
+    <w:lvl w:ilvl="4" w:tplc="04090019" w:tentative="1">
+      <w:start w:val="1"/>
+      <w:numFmt w:val="lowerLetter"/>
+      <w:lvlText w:val="%5."/>
+      <w:lvlJc w:val="left"/>
+      <w:pPr>
+        <w:ind w:left="4680" w:hanging="360"/>
+      </w:pPr>
+    </w:lvl>
+    <w:lvl w:ilvl="5" w:tplc="0409001B" w:tentative="1">
+      <w:start w:val="1"/>
+      <w:numFmt w:val="lowerRoman"/>
+      <w:lvlText w:val="%6."/>
+      <w:lvlJc w:val="right"/>
+      <w:pPr>
+        <w:ind w:left="5400" w:hanging="180"/>
+      </w:pPr>
+    </w:lvl>
+    <w:lvl w:ilvl="6" w:tplc="0409000F" w:tentative="1">
+      <w:start w:val="1"/>
+      <w:numFmt w:val="decimal"/>
+      <w:lvlText w:val="%7."/>
+      <w:lvlJc w:val="left"/>
+      <w:pPr>
+        <w:ind w:left="6120" w:hanging="360"/>
+      </w:pPr>
+    </w:lvl>
+    <w:lvl w:ilvl="7" w:tplc="04090019" w:tentative="1">
+      <w:start w:val="1"/>
+      <w:numFmt w:val="lowerLetter"/>
+      <w:lvlText w:val="%8."/>
+      <w:lvlJc w:val="left"/>
+      <w:pPr>
+        <w:ind w:left="6840" w:hanging="360"/>
+      </w:pPr>
+    </w:lvl>
+    <w:lvl w:ilvl="8" w:tplc="0409001B" w:tentative="1">
+      <w:start w:val="1"/>
+      <w:numFmt w:val="lowerRoman"/>
+      <w:lvlText w:val="%9."/>
+      <w:lvlJc w:val="right"/>
+      <w:pPr>
+        <w:ind w:left="7560" w:hanging="180"/>
       </w:pPr>
     </w:lvl>
   </w:abstractNum>
@@ -4656,7 +5687,7 @@
     <w:abstractNumId w:val="4"/>
   </w:num>
   <w:num w:numId="8" w16cid:durableId="812600989">
-    <w:abstractNumId w:val="15"/>
+    <w:abstractNumId w:val="16"/>
   </w:num>
   <w:num w:numId="9" w16cid:durableId="256182388">
     <w:abstractNumId w:val="12"/>
@@ -4665,16 +5696,16 @@
     <w:abstractNumId w:val="1"/>
   </w:num>
   <w:num w:numId="11" w16cid:durableId="1141768922">
-    <w:abstractNumId w:val="16"/>
+    <w:abstractNumId w:val="17"/>
   </w:num>
   <w:num w:numId="12" w16cid:durableId="199561580">
-    <w:abstractNumId w:val="14"/>
+    <w:abstractNumId w:val="15"/>
   </w:num>
   <w:num w:numId="13" w16cid:durableId="1743944565">
     <w:abstractNumId w:val="5"/>
   </w:num>
   <w:num w:numId="14" w16cid:durableId="308830832">
-    <w:abstractNumId w:val="13"/>
+    <w:abstractNumId w:val="14"/>
   </w:num>
   <w:num w:numId="15" w16cid:durableId="1818296930">
     <w:abstractNumId w:val="8"/>
@@ -4684,6 +5715,12 @@
   </w:num>
   <w:num w:numId="17" w16cid:durableId="1896625566">
     <w:abstractNumId w:val="6"/>
+  </w:num>
+  <w:num w:numId="18" w16cid:durableId="765614612">
+    <w:abstractNumId w:val="18"/>
+  </w:num>
+  <w:num w:numId="19" w16cid:durableId="1107196275">
+    <w:abstractNumId w:val="13"/>
   </w:num>
 </w:numbering>
 </file>

</xml_diff>